<commit_message>
Some further works - almost there :baby_chick:
</commit_message>
<xml_diff>
--- a/OLCAR_Exercise1_Question_And_Answers.docx
+++ b/OLCAR_Exercise1_Question_And_Answers.docx
@@ -1067,93 +1067,141 @@
       </w:r>
     </w:p>
     <w:p/>
-    <w:p>
-      <w:r>
-        <w:t>Because of the dynamic cost function.</w:t>
-      </w:r>
-    </w:p>
     <w:p/>
     <w:p>
       <w:pPr>
-        <w:rPr>
-          <w:rStyle w:val="ILQCQuestionZchn"/>
-        </w:rPr>
-      </w:pPr>
-      <w:r>
-        <w:rPr>
-          <w:rStyle w:val="ILQCQuestionZchn"/>
-          <w:highlight w:val="green"/>
-        </w:rPr>
-        <w:t xml:space="preserve">Question 6: Defining via points </w:t>
+        <w:pStyle w:val="Listenabsatz"/>
+        <w:numPr>
+          <w:ilvl w:val="0"/>
+          <w:numId w:val="2"/>
+        </w:numPr>
+      </w:pPr>
+      <w:r>
+        <w:t>For LQR too far away points are not reachable</w:t>
+      </w:r>
+    </w:p>
+    <w:p>
+      <w:pPr>
+        <w:pStyle w:val="Listenabsatz"/>
+        <w:numPr>
+          <w:ilvl w:val="0"/>
+          <w:numId w:val="2"/>
+        </w:numPr>
+      </w:pPr>
+      <w:r>
+        <w:t xml:space="preserve">Giving an intermediate waypoint is equivalent to solving for a closer endpoint up to a certain time </w:t>
       </w:r>
       <w:proofErr w:type="spellStart"/>
       <w:r>
         <w:rPr>
-          <w:rStyle w:val="ILQCQuestionZchn"/>
-          <w:highlight w:val="green"/>
-        </w:rPr>
-        <w:t>Task.vp</w:t>
+          <w:rStyle w:val="codevorlageZchn"/>
+        </w:rPr>
+        <w:t>Task.vp_time</w:t>
       </w:r>
       <w:proofErr w:type="spellEnd"/>
       <w:r>
-        <w:rPr>
-          <w:rStyle w:val="ILQCQuestionZchn"/>
-          <w:highlight w:val="green"/>
-        </w:rPr>
-        <w:t xml:space="preserve"> and time </w:t>
+        <w:t xml:space="preserve">. Since this intermediate waypoint is closer, it may be reachable. The way from the way point to the final goal point is then also smaller than the total way from the starting point to the goal point, and as a result of that, the </w:t>
       </w:r>
       <w:proofErr w:type="spellStart"/>
       <w:r>
-        <w:rPr>
-          <w:rStyle w:val="ILQCQuestionZchn"/>
-          <w:highlight w:val="green"/>
-        </w:rPr>
-        <w:t>Task.vp_time</w:t>
+        <w:t>subproblem</w:t>
       </w:r>
       <w:proofErr w:type="spellEnd"/>
       <w:r>
-        <w:rPr>
-          <w:rStyle w:val="ILQCQuestionZchn"/>
-          <w:highlight w:val="green"/>
-        </w:rPr>
-        <w:t xml:space="preserve"> seem to have a positive influence on</w:t>
-      </w:r>
-      <w:r>
-        <w:rPr>
-          <w:highlight w:val="green"/>
-        </w:rPr>
-        <w:t xml:space="preserve"> </w:t>
-      </w:r>
-      <w:r>
-        <w:rPr>
-          <w:rStyle w:val="ILQCQuestionZchn"/>
-          <w:highlight w:val="green"/>
-        </w:rPr>
-        <w:t>the system behavior and increase stability. What are the disadvantages?</w:t>
-      </w:r>
-    </w:p>
-    <w:p>
-      <w:r>
-        <w:t>As described above, since the system treats the via-point as a second sub-problem, the inclusion of the via-point gives more information about the desired trajectory. But, an inappropriate via-point might lead to a</w:t>
-      </w:r>
-      <w:r>
-        <w:t xml:space="preserve"> bad performance of the system or it is even possible that the via-point is not reachable while the goal point would be.</w:t>
-      </w:r>
-      <w:r>
-        <w:t xml:space="preserve"> The selection of the via-point in this way influences the performance of the system directly. </w:t>
-      </w:r>
-    </w:p>
-    <w:p/>
-    <w:p>
-      <w:pPr>
-        <w:pStyle w:val="berschrift1"/>
-      </w:pPr>
-      <w:r>
-        <w:t>Problem 2</w:t>
-      </w:r>
+        <w:t xml:space="preserve"> gets </w:t>
+      </w:r>
+      <w:proofErr w:type="spellStart"/>
+      <w:r>
+        <w:t>solveable</w:t>
+      </w:r>
+      <w:proofErr w:type="spellEnd"/>
+      <w:r>
+        <w:t xml:space="preserve"> again.</w:t>
+      </w:r>
+    </w:p>
+    <w:p>
       <w:bookmarkStart w:id="0" w:name="_GoBack"/>
       <w:bookmarkEnd w:id="0"/>
     </w:p>
+    <w:p>
+      <w:pPr>
+        <w:rPr>
+          <w:rStyle w:val="ILQCQuestionZchn"/>
+        </w:rPr>
+      </w:pPr>
+      <w:r>
+        <w:rPr>
+          <w:rStyle w:val="ILQCQuestionZchn"/>
+          <w:highlight w:val="green"/>
+        </w:rPr>
+        <w:t xml:space="preserve">Question 6: Defining via points </w:t>
+      </w:r>
+      <w:proofErr w:type="spellStart"/>
+      <w:r>
+        <w:rPr>
+          <w:rStyle w:val="ILQCQuestionZchn"/>
+          <w:highlight w:val="green"/>
+        </w:rPr>
+        <w:t>Task.vp</w:t>
+      </w:r>
+      <w:proofErr w:type="spellEnd"/>
+      <w:r>
+        <w:rPr>
+          <w:rStyle w:val="ILQCQuestionZchn"/>
+          <w:highlight w:val="green"/>
+        </w:rPr>
+        <w:t xml:space="preserve"> and time </w:t>
+      </w:r>
+      <w:proofErr w:type="spellStart"/>
+      <w:r>
+        <w:rPr>
+          <w:rStyle w:val="ILQCQuestionZchn"/>
+          <w:highlight w:val="green"/>
+        </w:rPr>
+        <w:t>Task.vp_time</w:t>
+      </w:r>
+      <w:proofErr w:type="spellEnd"/>
+      <w:r>
+        <w:rPr>
+          <w:rStyle w:val="ILQCQuestionZchn"/>
+          <w:highlight w:val="green"/>
+        </w:rPr>
+        <w:t xml:space="preserve"> seem to have a positive influence on</w:t>
+      </w:r>
+      <w:r>
+        <w:rPr>
+          <w:highlight w:val="green"/>
+        </w:rPr>
+        <w:t xml:space="preserve"> </w:t>
+      </w:r>
+      <w:r>
+        <w:rPr>
+          <w:rStyle w:val="ILQCQuestionZchn"/>
+          <w:highlight w:val="green"/>
+        </w:rPr>
+        <w:t>the system behavior and increase stability. What are the disadvantages?</w:t>
+      </w:r>
+    </w:p>
+    <w:p>
+      <w:r>
+        <w:t>As described above, since the system treats the via-point as a second sub-problem, the inclusion of the via-point gives more information about the desired trajectory. But, an inappropriate via-point might lead to a</w:t>
+      </w:r>
+      <w:r>
+        <w:t xml:space="preserve"> bad performance of the system or it is even possible that the via-point is not reachable while the goal point would be.</w:t>
+      </w:r>
+      <w:r>
+        <w:t xml:space="preserve"> The selection of the via-point in this way influences the performance of the system directly. </w:t>
+      </w:r>
+    </w:p>
+    <w:p/>
+    <w:p>
+      <w:pPr>
+        <w:pStyle w:val="berschrift1"/>
+      </w:pPr>
+      <w:r>
+        <w:t>Problem 2</w:t>
+      </w:r>
+    </w:p>
     <w:p/>
     <w:p>
       <w:pPr>
@@ -1480,7 +1528,15 @@
           <w:rStyle w:val="ILQCQuestionZchn"/>
           <w:b w:val="0"/>
         </w:rPr>
-        <w:t xml:space="preserve">The weighting matrix has to be chosen as a 12x12 (according to the size of the state vector) diagonal matrix. All the off-diagonal elements are zero, since the differences of the different states are penalized uncorrelated to each other (meaning, that there are no mixture terms of multiple states in the weighing matrix </w:t>
+        <w:t xml:space="preserve">The weighting matrix has to be chosen as a 12x12 (according to the size of the state vector) diagonal matrix. All the off-diagonal elements are zero, since the differences of the different states are </w:t>
+      </w:r>
+      <w:r>
+        <w:rPr>
+          <w:rStyle w:val="ILQCQuestionZchn"/>
+          <w:b w:val="0"/>
+        </w:rPr>
+        <w:lastRenderedPageBreak/>
+        <w:t xml:space="preserve">penalized uncorrelated to each other (meaning, that there are no mixture terms of multiple states in the weighing matrix </w:t>
       </w:r>
       <w:proofErr w:type="spellStart"/>
       <w:r>
@@ -1548,16 +1604,7 @@
           <w:u w:val="single"/>
           <w:lang w:eastAsia="de-CH"/>
         </w:rPr>
-        <w:t xml:space="preserve">last </w:t>
-      </w:r>
-      <w:r>
-        <w:rPr>
-          <w:noProof/>
-          <w:u w:val="single"/>
-          <w:lang w:eastAsia="de-CH"/>
-        </w:rPr>
-        <w:lastRenderedPageBreak/>
-        <w:t>six elements</w:t>
+        <w:t>last six elements</w:t>
       </w:r>
       <w:r>
         <w:rPr>
@@ -1712,6 +1759,49 @@
       </w:r>
     </w:p>
     <w:p/>
+    <w:p>
+      <w:r>
+        <w:rPr>
+          <w:noProof/>
+          <w:lang w:val="de-CH" w:eastAsia="de-CH"/>
+        </w:rPr>
+        <w:drawing>
+          <wp:inline distT="0" distB="0" distL="0" distR="0" wp14:anchorId="315DA09C" wp14:editId="71494EFA">
+            <wp:extent cx="5760720" cy="3287395"/>
+            <wp:effectExtent l="0" t="0" r="0" b="8255"/>
+            <wp:docPr id="1" name="Grafik 1"/>
+            <wp:cNvGraphicFramePr>
+              <a:graphicFrameLocks xmlns:a="http://schemas.openxmlformats.org/drawingml/2006/main" noChangeAspect="1"/>
+            </wp:cNvGraphicFramePr>
+            <a:graphic xmlns:a="http://schemas.openxmlformats.org/drawingml/2006/main">
+              <a:graphicData uri="http://schemas.openxmlformats.org/drawingml/2006/picture">
+                <pic:pic xmlns:pic="http://schemas.openxmlformats.org/drawingml/2006/picture">
+                  <pic:nvPicPr>
+                    <pic:cNvPr id="1" name=""/>
+                    <pic:cNvPicPr/>
+                  </pic:nvPicPr>
+                  <pic:blipFill>
+                    <a:blip r:embed="rId7"/>
+                    <a:stretch>
+                      <a:fillRect/>
+                    </a:stretch>
+                  </pic:blipFill>
+                  <pic:spPr>
+                    <a:xfrm>
+                      <a:off x="0" y="0"/>
+                      <a:ext cx="5760720" cy="3287395"/>
+                    </a:xfrm>
+                    <a:prstGeom prst="rect">
+                      <a:avLst/>
+                    </a:prstGeom>
+                  </pic:spPr>
+                </pic:pic>
+              </a:graphicData>
+            </a:graphic>
+          </wp:inline>
+        </w:drawing>
+      </w:r>
+    </w:p>
     <w:sectPr>
       <w:pgSz w:w="11906" w:h="16838"/>
       <w:pgMar w:top="426" w:right="1417" w:bottom="1134" w:left="1417" w:header="708" w:footer="708" w:gutter="0"/>
@@ -1725,10 +1815,10 @@
 <file path=word/numbering.xml><?xml version="1.0" encoding="utf-8"?>
 <w:numbering xmlns:wpc="http://schemas.microsoft.com/office/word/2010/wordprocessingCanvas" xmlns:mc="http://schemas.openxmlformats.org/markup-compatibility/2006" xmlns:o="urn:schemas-microsoft-com:office:office" xmlns:r="http://schemas.openxmlformats.org/officeDocument/2006/relationships" xmlns:m="http://schemas.openxmlformats.org/officeDocument/2006/math" xmlns:v="urn:schemas-microsoft-com:vml" xmlns:wp14="http://schemas.microsoft.com/office/word/2010/wordprocessingDrawing" xmlns:wp="http://schemas.openxmlformats.org/drawingml/2006/wordprocessingDrawing" xmlns:w10="urn:schemas-microsoft-com:office:word" xmlns:w="http://schemas.openxmlformats.org/wordprocessingml/2006/main" xmlns:w14="http://schemas.microsoft.com/office/word/2010/wordml" xmlns:w15="http://schemas.microsoft.com/office/word/2012/wordml" xmlns:wpg="http://schemas.microsoft.com/office/word/2010/wordprocessingGroup" xmlns:wpi="http://schemas.microsoft.com/office/word/2010/wordprocessingInk" xmlns:wne="http://schemas.microsoft.com/office/word/2006/wordml" xmlns:wps="http://schemas.microsoft.com/office/word/2010/wordprocessingShape" mc:Ignorable="w14 w15 wp14">
   <w:abstractNum w:abstractNumId="0">
-    <w:nsid w:val="36867F60"/>
+    <w:nsid w:val="178162B7"/>
     <w:multiLevelType w:val="hybridMultilevel"/>
-    <w:tmpl w:val="D38A137A"/>
-    <w:lvl w:ilvl="0" w:tplc="130E874C">
+    <w:tmpl w:val="EC46D43C"/>
+    <w:lvl w:ilvl="0" w:tplc="8D580660">
       <w:numFmt w:val="bullet"/>
       <w:lvlText w:val="-"/>
       <w:lvlJc w:val="left"/>
@@ -1836,7 +1926,122 @@
       </w:rPr>
     </w:lvl>
   </w:abstractNum>
+  <w:abstractNum w:abstractNumId="1">
+    <w:nsid w:val="36867F60"/>
+    <w:multiLevelType w:val="hybridMultilevel"/>
+    <w:tmpl w:val="D38A137A"/>
+    <w:lvl w:ilvl="0" w:tplc="130E874C">
+      <w:numFmt w:val="bullet"/>
+      <w:lvlText w:val="-"/>
+      <w:lvlJc w:val="left"/>
+      <w:pPr>
+        <w:ind w:left="720" w:hanging="360"/>
+      </w:pPr>
+      <w:rPr>
+        <w:rFonts w:ascii="Calibri Light" w:eastAsiaTheme="minorHAnsi" w:hAnsi="Calibri Light" w:cs="CMSSI10" w:hint="default"/>
+      </w:rPr>
+    </w:lvl>
+    <w:lvl w:ilvl="1" w:tplc="08070003" w:tentative="1">
+      <w:start w:val="1"/>
+      <w:numFmt w:val="bullet"/>
+      <w:lvlText w:val="o"/>
+      <w:lvlJc w:val="left"/>
+      <w:pPr>
+        <w:ind w:left="1440" w:hanging="360"/>
+      </w:pPr>
+      <w:rPr>
+        <w:rFonts w:ascii="Courier New" w:hAnsi="Courier New" w:cs="Courier New" w:hint="default"/>
+      </w:rPr>
+    </w:lvl>
+    <w:lvl w:ilvl="2" w:tplc="08070005" w:tentative="1">
+      <w:start w:val="1"/>
+      <w:numFmt w:val="bullet"/>
+      <w:lvlText w:val=""/>
+      <w:lvlJc w:val="left"/>
+      <w:pPr>
+        <w:ind w:left="2160" w:hanging="360"/>
+      </w:pPr>
+      <w:rPr>
+        <w:rFonts w:ascii="Wingdings" w:hAnsi="Wingdings" w:hint="default"/>
+      </w:rPr>
+    </w:lvl>
+    <w:lvl w:ilvl="3" w:tplc="08070001" w:tentative="1">
+      <w:start w:val="1"/>
+      <w:numFmt w:val="bullet"/>
+      <w:lvlText w:val=""/>
+      <w:lvlJc w:val="left"/>
+      <w:pPr>
+        <w:ind w:left="2880" w:hanging="360"/>
+      </w:pPr>
+      <w:rPr>
+        <w:rFonts w:ascii="Symbol" w:hAnsi="Symbol" w:hint="default"/>
+      </w:rPr>
+    </w:lvl>
+    <w:lvl w:ilvl="4" w:tplc="08070003" w:tentative="1">
+      <w:start w:val="1"/>
+      <w:numFmt w:val="bullet"/>
+      <w:lvlText w:val="o"/>
+      <w:lvlJc w:val="left"/>
+      <w:pPr>
+        <w:ind w:left="3600" w:hanging="360"/>
+      </w:pPr>
+      <w:rPr>
+        <w:rFonts w:ascii="Courier New" w:hAnsi="Courier New" w:cs="Courier New" w:hint="default"/>
+      </w:rPr>
+    </w:lvl>
+    <w:lvl w:ilvl="5" w:tplc="08070005" w:tentative="1">
+      <w:start w:val="1"/>
+      <w:numFmt w:val="bullet"/>
+      <w:lvlText w:val=""/>
+      <w:lvlJc w:val="left"/>
+      <w:pPr>
+        <w:ind w:left="4320" w:hanging="360"/>
+      </w:pPr>
+      <w:rPr>
+        <w:rFonts w:ascii="Wingdings" w:hAnsi="Wingdings" w:hint="default"/>
+      </w:rPr>
+    </w:lvl>
+    <w:lvl w:ilvl="6" w:tplc="08070001" w:tentative="1">
+      <w:start w:val="1"/>
+      <w:numFmt w:val="bullet"/>
+      <w:lvlText w:val=""/>
+      <w:lvlJc w:val="left"/>
+      <w:pPr>
+        <w:ind w:left="5040" w:hanging="360"/>
+      </w:pPr>
+      <w:rPr>
+        <w:rFonts w:ascii="Symbol" w:hAnsi="Symbol" w:hint="default"/>
+      </w:rPr>
+    </w:lvl>
+    <w:lvl w:ilvl="7" w:tplc="08070003" w:tentative="1">
+      <w:start w:val="1"/>
+      <w:numFmt w:val="bullet"/>
+      <w:lvlText w:val="o"/>
+      <w:lvlJc w:val="left"/>
+      <w:pPr>
+        <w:ind w:left="5760" w:hanging="360"/>
+      </w:pPr>
+      <w:rPr>
+        <w:rFonts w:ascii="Courier New" w:hAnsi="Courier New" w:cs="Courier New" w:hint="default"/>
+      </w:rPr>
+    </w:lvl>
+    <w:lvl w:ilvl="8" w:tplc="08070005" w:tentative="1">
+      <w:start w:val="1"/>
+      <w:numFmt w:val="bullet"/>
+      <w:lvlText w:val=""/>
+      <w:lvlJc w:val="left"/>
+      <w:pPr>
+        <w:ind w:left="6480" w:hanging="360"/>
+      </w:pPr>
+      <w:rPr>
+        <w:rFonts w:ascii="Wingdings" w:hAnsi="Wingdings" w:hint="default"/>
+      </w:rPr>
+    </w:lvl>
+  </w:abstractNum>
   <w:num w:numId="1">
+    <w:abstractNumId w:val="1"/>
+  </w:num>
+  <w:num w:numId="2">
     <w:abstractNumId w:val="0"/>
   </w:num>
 </w:numbering>

</xml_diff>